<commit_message>
Adding updated work from personal private semester repo
Updated this repo to ensure latest files from personal private are up to date here. Will need to start using this repo as primary for this project.

> Fixed issues with LED not lighting
> Added some bit maps to allow for traffic lights
> Need to fix issues with sysvars only changing states once
</commit_message>
<xml_diff>
--- a/Final Year Project/Deliverable 1 for Project 2.docx
+++ b/Final Year Project/Deliverable 1 for Project 2.docx
@@ -1,13 +1,11 @@
 
 <file path=word/document.xml><?xml version="1.0" encoding="utf-8"?>
-<w:document xmlns:wpc="http://schemas.microsoft.com/office/word/2010/wordprocessingCanvas" xmlns:cx="http://schemas.microsoft.com/office/drawing/2014/chartex" xmlns:cx1="http://schemas.microsoft.com/office/drawing/2015/9/8/chartex" xmlns:mc="http://schemas.openxmlformats.org/markup-compatibility/2006" xmlns:o="urn:schemas-microsoft-com:office:office" xmlns:r="http://schemas.openxmlformats.org/officeDocument/2006/relationships" xmlns:m="http://schemas.openxmlformats.org/officeDocument/2006/math" xmlns:v="urn:schemas-microsoft-com:vml" xmlns:wp14="http://schemas.microsoft.com/office/word/2010/wordprocessingDrawing" xmlns:wp="http://schemas.openxmlformats.org/drawingml/2006/wordprocessingDrawing" xmlns:w10="urn:schemas-microsoft-com:office:word" xmlns:w="http://schemas.openxmlformats.org/wordprocessingml/2006/main" xmlns:w14="http://schemas.microsoft.com/office/word/2010/wordml" xmlns:w15="http://schemas.microsoft.com/office/word/2012/wordml" xmlns:w16se="http://schemas.microsoft.com/office/word/2015/wordml/symex" xmlns:wpg="http://schemas.microsoft.com/office/word/2010/wordprocessingGroup" xmlns:wpi="http://schemas.microsoft.com/office/word/2010/wordprocessingInk" xmlns:wne="http://schemas.microsoft.com/office/word/2006/wordml" xmlns:wps="http://schemas.microsoft.com/office/word/2010/wordprocessingShape" mc:Ignorable="w14 w15 w16se wp14">
+<w:document xmlns:wpc="http://schemas.microsoft.com/office/word/2010/wordprocessingCanvas" xmlns:cx="http://schemas.microsoft.com/office/drawing/2014/chartex" xmlns:cx1="http://schemas.microsoft.com/office/drawing/2015/9/8/chartex" xmlns:cx2="http://schemas.microsoft.com/office/drawing/2015/10/21/chartex" xmlns:cx3="http://schemas.microsoft.com/office/drawing/2016/5/9/chartex" xmlns:cx4="http://schemas.microsoft.com/office/drawing/2016/5/10/chartex" xmlns:cx5="http://schemas.microsoft.com/office/drawing/2016/5/11/chartex" xmlns:cx6="http://schemas.microsoft.com/office/drawing/2016/5/12/chartex" xmlns:cx7="http://schemas.microsoft.com/office/drawing/2016/5/13/chartex" xmlns:cx8="http://schemas.microsoft.com/office/drawing/2016/5/14/chartex" xmlns:mc="http://schemas.openxmlformats.org/markup-compatibility/2006" xmlns:aink="http://schemas.microsoft.com/office/drawing/2016/ink" xmlns:am3d="http://schemas.microsoft.com/office/drawing/2017/model3d" xmlns:o="urn:schemas-microsoft-com:office:office" xmlns:oel="http://schemas.microsoft.com/office/2019/extlst" xmlns:r="http://schemas.openxmlformats.org/officeDocument/2006/relationships" xmlns:m="http://schemas.openxmlformats.org/officeDocument/2006/math" xmlns:v="urn:schemas-microsoft-com:vml" xmlns:wp14="http://schemas.microsoft.com/office/word/2010/wordprocessingDrawing" xmlns:wp="http://schemas.openxmlformats.org/drawingml/2006/wordprocessingDrawing" xmlns:w10="urn:schemas-microsoft-com:office:word" xmlns:w="http://schemas.openxmlformats.org/wordprocessingml/2006/main" xmlns:w14="http://schemas.microsoft.com/office/word/2010/wordml" xmlns:w15="http://schemas.microsoft.com/office/word/2012/wordml" xmlns:w16cex="http://schemas.microsoft.com/office/word/2018/wordml/cex" xmlns:w16cid="http://schemas.microsoft.com/office/word/2016/wordml/cid" xmlns:w16="http://schemas.microsoft.com/office/word/2018/wordml" xmlns:w16sdtdh="http://schemas.microsoft.com/office/word/2020/wordml/sdtdatahash" xmlns:w16se="http://schemas.microsoft.com/office/word/2015/wordml/symex" xmlns:wpg="http://schemas.microsoft.com/office/word/2010/wordprocessingGroup" xmlns:wpi="http://schemas.microsoft.com/office/word/2010/wordprocessingInk" xmlns:wne="http://schemas.microsoft.com/office/word/2006/wordml" xmlns:wps="http://schemas.microsoft.com/office/word/2010/wordprocessingShape" mc:Ignorable="w14 w15 w16se w16cid w16 w16cex w16sdtdh wp14">
   <w:body>
     <w:p>
       <w:pPr>
         <w:pStyle w:val="Heading1"/>
       </w:pPr>
-      <w:bookmarkStart w:id="0" w:name="_GoBack"/>
-      <w:bookmarkEnd w:id="0"/>
       <w:r>
         <w:t>Showcase Entry phase 1 – Eric Butler (20094078)</w:t>
       </w:r>
@@ -18,15 +16,51 @@
       <w:r>
         <w:t>Name:</w:t>
       </w:r>
+      <w:r>
+        <w:t xml:space="preserve"> Eric Butler</w:t>
+      </w:r>
     </w:p>
     <w:p>
       <w:r>
         <w:t>Student Number:</w:t>
       </w:r>
+      <w:r>
+        <w:t xml:space="preserve"> 20094078</w:t>
+      </w:r>
     </w:p>
     <w:p>
       <w:r>
-        <w:t>Titles:</w:t>
+        <w:t xml:space="preserve">Commercial </w:t>
+      </w:r>
+      <w:r>
+        <w:t>Title:</w:t>
+      </w:r>
+      <w:r>
+        <w:t xml:space="preserve"> Incorrect Direction Assist</w:t>
+      </w:r>
+      <w:r>
+        <w:t xml:space="preserve"> (IDA)</w:t>
+      </w:r>
+    </w:p>
+    <w:p>
+      <w:r>
+        <w:t>Academic Title: Incorrect Direction Detection and Assistance, An ADAS concept</w:t>
+      </w:r>
+    </w:p>
+    <w:p>
+      <w:r>
+        <w:t xml:space="preserve">Landing page URL: </w:t>
+      </w:r>
+      <w:r>
+        <w:t>https://ericdebuitleir.github.io/FYP-WebPage/</w:t>
+      </w:r>
+    </w:p>
+    <w:p>
+      <w:r>
+        <w:t>Description: Incorrect Direction Assist is a simulation project based on the CANoe software architecture that will detect a vehicle going the incorrect way through a route and deploy aids to correct this based upon current ADAS systems.</w:t>
+      </w:r>
+      <w:r>
+        <w:t xml:space="preserve"> The ADAS systems simulated here include EBA (Emergency brake assist), Blinking LED from a Dashboard (Simulate RADAR sensors), LA (Lane Assist)</w:t>
       </w:r>
     </w:p>
     <w:p>
@@ -41,7 +75,7 @@
           <w:lang w:eastAsia="en-GB"/>
         </w:rPr>
         <w:drawing>
-          <wp:inline distT="0" distB="0" distL="0" distR="0">
+          <wp:inline distT="0" distB="0" distL="0" distR="0" wp14:anchorId="48E2F35D" wp14:editId="459F132C">
             <wp:extent cx="1835944" cy="2447925"/>
             <wp:effectExtent l="0" t="0" r="0" b="0"/>
             <wp:docPr id="1" name="Picture 1" descr="https://cdn.discordapp.com/attachments/796168954962903101/1159826441404416141/IMG_5432.jpg?ex=65bcdd0c&amp;is=65aa680c&amp;hm=6937f78c081d56a85ab5e9e710060b4c6a9dd0c95c2f2fba4ade401348e42d12&amp;"/>
@@ -101,7 +135,7 @@
 </file>
 
 <file path=word/styles.xml><?xml version="1.0" encoding="utf-8"?>
-<w:styles xmlns:mc="http://schemas.openxmlformats.org/markup-compatibility/2006" xmlns:r="http://schemas.openxmlformats.org/officeDocument/2006/relationships" xmlns:w="http://schemas.openxmlformats.org/wordprocessingml/2006/main" xmlns:w14="http://schemas.microsoft.com/office/word/2010/wordml" xmlns:w15="http://schemas.microsoft.com/office/word/2012/wordml" xmlns:w16se="http://schemas.microsoft.com/office/word/2015/wordml/symex" mc:Ignorable="w14 w15 w16se">
+<w:styles xmlns:mc="http://schemas.openxmlformats.org/markup-compatibility/2006" xmlns:r="http://schemas.openxmlformats.org/officeDocument/2006/relationships" xmlns:w="http://schemas.openxmlformats.org/wordprocessingml/2006/main" xmlns:w14="http://schemas.microsoft.com/office/word/2010/wordml" xmlns:w15="http://schemas.microsoft.com/office/word/2012/wordml" xmlns:w16cex="http://schemas.microsoft.com/office/word/2018/wordml/cex" xmlns:w16cid="http://schemas.microsoft.com/office/word/2016/wordml/cid" xmlns:w16="http://schemas.microsoft.com/office/word/2018/wordml" xmlns:w16sdtdh="http://schemas.microsoft.com/office/word/2020/wordml/sdtdatahash" xmlns:w16se="http://schemas.microsoft.com/office/word/2015/wordml/symex" mc:Ignorable="w14 w15 w16se w16cid w16 w16cex w16sdtdh">
   <w:docDefaults>
     <w:rPrDefault>
       <w:rPr>
@@ -117,7 +151,7 @@
       </w:pPr>
     </w:pPrDefault>
   </w:docDefaults>
-  <w:latentStyles w:defLockedState="0" w:defUIPriority="99" w:defSemiHidden="0" w:defUnhideWhenUsed="0" w:defQFormat="0" w:count="371">
+  <w:latentStyles w:defLockedState="0" w:defUIPriority="99" w:defSemiHidden="0" w:defUnhideWhenUsed="0" w:defQFormat="0" w:count="376">
     <w:lsdException w:name="Normal" w:uiPriority="0" w:qFormat="1"/>
     <w:lsdException w:name="heading 1" w:uiPriority="9" w:qFormat="1"/>
     <w:lsdException w:name="heading 2" w:semiHidden="1" w:uiPriority="9" w:unhideWhenUsed="1" w:qFormat="1"/>
@@ -489,6 +523,11 @@
     <w:lsdException w:name="List Table 5 Dark Accent 6" w:uiPriority="50"/>
     <w:lsdException w:name="List Table 6 Colorful Accent 6" w:uiPriority="51"/>
     <w:lsdException w:name="List Table 7 Colorful Accent 6" w:uiPriority="52"/>
+    <w:lsdException w:name="Mention" w:semiHidden="1" w:unhideWhenUsed="1"/>
+    <w:lsdException w:name="Smart Hyperlink" w:semiHidden="1" w:unhideWhenUsed="1"/>
+    <w:lsdException w:name="Hashtag" w:semiHidden="1" w:unhideWhenUsed="1"/>
+    <w:lsdException w:name="Unresolved Mention" w:semiHidden="1" w:unhideWhenUsed="1"/>
+    <w:lsdException w:name="Smart Link" w:semiHidden="1" w:unhideWhenUsed="1"/>
   </w:latentStyles>
   <w:style w:type="paragraph" w:default="1" w:styleId="Normal">
     <w:name w:val="Normal"/>

</xml_diff>